<commit_message>
updated the latest sent version
</commit_message>
<xml_diff>
--- a/HapkitFunctionGenieShare/Instructions.docx
+++ b/HapkitFunctionGenieShare/Instructions.docx
@@ -17,6 +17,9 @@
     <w:p/>
     <w:p>
       <w:r>
+        <w:rPr>
+          <w:noProof/>
+        </w:rPr>
         <w:drawing>
           <wp:inline distT="0" distB="0" distL="0" distR="0" wp14:anchorId="27C14251" wp14:editId="3C19E907">
             <wp:extent cx="5486400" cy="5507355"/>
@@ -109,7 +112,7 @@
         <w:rPr>
           <w:noProof/>
         </w:rPr>
-        <w:instrText xml:space="preserve"> PAGEREF _Toc291678703 \h </w:instrText>
+        <w:instrText xml:space="preserve"> PAGEREF _Toc291748624 \h </w:instrText>
       </w:r>
       <w:r>
         <w:rPr>
@@ -171,7 +174,7 @@
         <w:rPr>
           <w:noProof/>
         </w:rPr>
-        <w:instrText xml:space="preserve"> PAGEREF _Toc291678704 \h </w:instrText>
+        <w:instrText xml:space="preserve"> PAGEREF _Toc291748625 \h </w:instrText>
       </w:r>
       <w:r>
         <w:rPr>
@@ -249,7 +252,7 @@
         <w:rPr>
           <w:noProof/>
         </w:rPr>
-        <w:instrText xml:space="preserve"> PAGEREF _Toc291678705 \h </w:instrText>
+        <w:instrText xml:space="preserve"> PAGEREF _Toc291748626 \h </w:instrText>
       </w:r>
       <w:r>
         <w:rPr>
@@ -328,7 +331,7 @@
         <w:rPr>
           <w:noProof/>
         </w:rPr>
-        <w:instrText xml:space="preserve"> PAGEREF _Toc291678706 \h </w:instrText>
+        <w:instrText xml:space="preserve"> PAGEREF _Toc291748627 \h </w:instrText>
       </w:r>
       <w:r>
         <w:rPr>
@@ -407,7 +410,7 @@
         <w:rPr>
           <w:noProof/>
         </w:rPr>
-        <w:instrText xml:space="preserve"> PAGEREF _Toc291678707 \h </w:instrText>
+        <w:instrText xml:space="preserve"> PAGEREF _Toc291748628 \h </w:instrText>
       </w:r>
       <w:r>
         <w:rPr>
@@ -485,7 +488,7 @@
         <w:rPr>
           <w:noProof/>
         </w:rPr>
-        <w:instrText xml:space="preserve"> PAGEREF _Toc291678708 \h </w:instrText>
+        <w:instrText xml:space="preserve"> PAGEREF _Toc291748629 \h </w:instrText>
       </w:r>
       <w:r>
         <w:rPr>
@@ -547,7 +550,7 @@
         <w:rPr>
           <w:noProof/>
         </w:rPr>
-        <w:instrText xml:space="preserve"> PAGEREF _Toc291678709 \h </w:instrText>
+        <w:instrText xml:space="preserve"> PAGEREF _Toc291748630 \h </w:instrText>
       </w:r>
       <w:r>
         <w:rPr>
@@ -565,6 +568,608 @@
           <w:noProof/>
         </w:rPr>
         <w:t>5</w:t>
+      </w:r>
+      <w:r>
+        <w:rPr>
+          <w:noProof/>
+        </w:rPr>
+        <w:fldChar w:fldCharType="end"/>
+      </w:r>
+    </w:p>
+    <w:p>
+      <w:pPr>
+        <w:pStyle w:val="TOC3"/>
+        <w:tabs>
+          <w:tab w:val="left" w:pos="667"/>
+          <w:tab w:val="right" w:pos="8630"/>
+        </w:tabs>
+        <w:rPr>
+          <w:noProof/>
+          <w:sz w:val="24"/>
+          <w:szCs w:val="24"/>
+          <w:lang w:eastAsia="ja-JP"/>
+        </w:rPr>
+      </w:pPr>
+      <w:r>
+        <w:rPr>
+          <w:noProof/>
+        </w:rPr>
+        <w:t>1)</w:t>
+      </w:r>
+      <w:r>
+        <w:rPr>
+          <w:noProof/>
+          <w:sz w:val="24"/>
+          <w:szCs w:val="24"/>
+          <w:lang w:eastAsia="ja-JP"/>
+        </w:rPr>
+        <w:tab/>
+      </w:r>
+      <w:r>
+        <w:rPr>
+          <w:noProof/>
+        </w:rPr>
+        <w:t>Function Window:</w:t>
+      </w:r>
+      <w:r>
+        <w:rPr>
+          <w:noProof/>
+        </w:rPr>
+        <w:tab/>
+      </w:r>
+      <w:r>
+        <w:rPr>
+          <w:noProof/>
+        </w:rPr>
+        <w:fldChar w:fldCharType="begin"/>
+      </w:r>
+      <w:r>
+        <w:rPr>
+          <w:noProof/>
+        </w:rPr>
+        <w:instrText xml:space="preserve"> PAGEREF _Toc291748631 \h </w:instrText>
+      </w:r>
+      <w:r>
+        <w:rPr>
+          <w:noProof/>
+        </w:rPr>
+      </w:r>
+      <w:r>
+        <w:rPr>
+          <w:noProof/>
+        </w:rPr>
+        <w:fldChar w:fldCharType="separate"/>
+      </w:r>
+      <w:r>
+        <w:rPr>
+          <w:noProof/>
+        </w:rPr>
+        <w:t>6</w:t>
+      </w:r>
+      <w:r>
+        <w:rPr>
+          <w:noProof/>
+        </w:rPr>
+        <w:fldChar w:fldCharType="end"/>
+      </w:r>
+    </w:p>
+    <w:p>
+      <w:pPr>
+        <w:pStyle w:val="TOC3"/>
+        <w:tabs>
+          <w:tab w:val="left" w:pos="667"/>
+          <w:tab w:val="right" w:pos="8630"/>
+        </w:tabs>
+        <w:rPr>
+          <w:noProof/>
+          <w:sz w:val="24"/>
+          <w:szCs w:val="24"/>
+          <w:lang w:eastAsia="ja-JP"/>
+        </w:rPr>
+      </w:pPr>
+      <w:r>
+        <w:rPr>
+          <w:noProof/>
+        </w:rPr>
+        <w:t>2)</w:t>
+      </w:r>
+      <w:r>
+        <w:rPr>
+          <w:noProof/>
+          <w:sz w:val="24"/>
+          <w:szCs w:val="24"/>
+          <w:lang w:eastAsia="ja-JP"/>
+        </w:rPr>
+        <w:tab/>
+      </w:r>
+      <w:r>
+        <w:rPr>
+          <w:noProof/>
+        </w:rPr>
+        <w:t>Hapkit Ball:</w:t>
+      </w:r>
+      <w:r>
+        <w:rPr>
+          <w:noProof/>
+        </w:rPr>
+        <w:tab/>
+      </w:r>
+      <w:r>
+        <w:rPr>
+          <w:noProof/>
+        </w:rPr>
+        <w:fldChar w:fldCharType="begin"/>
+      </w:r>
+      <w:r>
+        <w:rPr>
+          <w:noProof/>
+        </w:rPr>
+        <w:instrText xml:space="preserve"> PAGEREF _Toc291748632 \h </w:instrText>
+      </w:r>
+      <w:r>
+        <w:rPr>
+          <w:noProof/>
+        </w:rPr>
+      </w:r>
+      <w:r>
+        <w:rPr>
+          <w:noProof/>
+        </w:rPr>
+        <w:fldChar w:fldCharType="separate"/>
+      </w:r>
+      <w:r>
+        <w:rPr>
+          <w:noProof/>
+        </w:rPr>
+        <w:t>6</w:t>
+      </w:r>
+      <w:r>
+        <w:rPr>
+          <w:noProof/>
+        </w:rPr>
+        <w:fldChar w:fldCharType="end"/>
+      </w:r>
+    </w:p>
+    <w:p>
+      <w:pPr>
+        <w:pStyle w:val="TOC3"/>
+        <w:tabs>
+          <w:tab w:val="left" w:pos="667"/>
+          <w:tab w:val="right" w:pos="8630"/>
+        </w:tabs>
+        <w:rPr>
+          <w:noProof/>
+          <w:sz w:val="24"/>
+          <w:szCs w:val="24"/>
+          <w:lang w:eastAsia="ja-JP"/>
+        </w:rPr>
+      </w:pPr>
+      <w:r>
+        <w:rPr>
+          <w:noProof/>
+        </w:rPr>
+        <w:t>3)</w:t>
+      </w:r>
+      <w:r>
+        <w:rPr>
+          <w:noProof/>
+          <w:sz w:val="24"/>
+          <w:szCs w:val="24"/>
+          <w:lang w:eastAsia="ja-JP"/>
+        </w:rPr>
+        <w:tab/>
+      </w:r>
+      <w:r>
+        <w:rPr>
+          <w:noProof/>
+        </w:rPr>
+        <w:t>Function Box:</w:t>
+      </w:r>
+      <w:r>
+        <w:rPr>
+          <w:noProof/>
+        </w:rPr>
+        <w:tab/>
+      </w:r>
+      <w:r>
+        <w:rPr>
+          <w:noProof/>
+        </w:rPr>
+        <w:fldChar w:fldCharType="begin"/>
+      </w:r>
+      <w:r>
+        <w:rPr>
+          <w:noProof/>
+        </w:rPr>
+        <w:instrText xml:space="preserve"> PAGEREF _Toc291748633 \h </w:instrText>
+      </w:r>
+      <w:r>
+        <w:rPr>
+          <w:noProof/>
+        </w:rPr>
+      </w:r>
+      <w:r>
+        <w:rPr>
+          <w:noProof/>
+        </w:rPr>
+        <w:fldChar w:fldCharType="separate"/>
+      </w:r>
+      <w:r>
+        <w:rPr>
+          <w:noProof/>
+        </w:rPr>
+        <w:t>6</w:t>
+      </w:r>
+      <w:r>
+        <w:rPr>
+          <w:noProof/>
+        </w:rPr>
+        <w:fldChar w:fldCharType="end"/>
+      </w:r>
+    </w:p>
+    <w:p>
+      <w:pPr>
+        <w:pStyle w:val="TOC3"/>
+        <w:tabs>
+          <w:tab w:val="left" w:pos="667"/>
+          <w:tab w:val="right" w:pos="8630"/>
+        </w:tabs>
+        <w:rPr>
+          <w:noProof/>
+          <w:sz w:val="24"/>
+          <w:szCs w:val="24"/>
+          <w:lang w:eastAsia="ja-JP"/>
+        </w:rPr>
+      </w:pPr>
+      <w:r>
+        <w:rPr>
+          <w:noProof/>
+        </w:rPr>
+        <w:t>4)</w:t>
+      </w:r>
+      <w:r>
+        <w:rPr>
+          <w:noProof/>
+          <w:sz w:val="24"/>
+          <w:szCs w:val="24"/>
+          <w:lang w:eastAsia="ja-JP"/>
+        </w:rPr>
+        <w:tab/>
+      </w:r>
+      <w:r>
+        <w:rPr>
+          <w:noProof/>
+        </w:rPr>
+        <w:t>Function Sliders:</w:t>
+      </w:r>
+      <w:r>
+        <w:rPr>
+          <w:noProof/>
+        </w:rPr>
+        <w:tab/>
+      </w:r>
+      <w:r>
+        <w:rPr>
+          <w:noProof/>
+        </w:rPr>
+        <w:fldChar w:fldCharType="begin"/>
+      </w:r>
+      <w:r>
+        <w:rPr>
+          <w:noProof/>
+        </w:rPr>
+        <w:instrText xml:space="preserve"> PAGEREF _Toc291748634 \h </w:instrText>
+      </w:r>
+      <w:r>
+        <w:rPr>
+          <w:noProof/>
+        </w:rPr>
+      </w:r>
+      <w:r>
+        <w:rPr>
+          <w:noProof/>
+        </w:rPr>
+        <w:fldChar w:fldCharType="separate"/>
+      </w:r>
+      <w:r>
+        <w:rPr>
+          <w:noProof/>
+        </w:rPr>
+        <w:t>6</w:t>
+      </w:r>
+      <w:r>
+        <w:rPr>
+          <w:noProof/>
+        </w:rPr>
+        <w:fldChar w:fldCharType="end"/>
+      </w:r>
+    </w:p>
+    <w:p>
+      <w:pPr>
+        <w:pStyle w:val="TOC3"/>
+        <w:tabs>
+          <w:tab w:val="left" w:pos="667"/>
+          <w:tab w:val="right" w:pos="8630"/>
+        </w:tabs>
+        <w:rPr>
+          <w:noProof/>
+          <w:sz w:val="24"/>
+          <w:szCs w:val="24"/>
+          <w:lang w:eastAsia="ja-JP"/>
+        </w:rPr>
+      </w:pPr>
+      <w:r>
+        <w:rPr>
+          <w:noProof/>
+        </w:rPr>
+        <w:t>5)</w:t>
+      </w:r>
+      <w:r>
+        <w:rPr>
+          <w:noProof/>
+          <w:sz w:val="24"/>
+          <w:szCs w:val="24"/>
+          <w:lang w:eastAsia="ja-JP"/>
+        </w:rPr>
+        <w:tab/>
+      </w:r>
+      <w:r>
+        <w:rPr>
+          <w:noProof/>
+        </w:rPr>
+        <w:t>Functions</w:t>
+      </w:r>
+      <w:r>
+        <w:rPr>
+          <w:noProof/>
+        </w:rPr>
+        <w:tab/>
+      </w:r>
+      <w:r>
+        <w:rPr>
+          <w:noProof/>
+        </w:rPr>
+        <w:fldChar w:fldCharType="begin"/>
+      </w:r>
+      <w:r>
+        <w:rPr>
+          <w:noProof/>
+        </w:rPr>
+        <w:instrText xml:space="preserve"> PAGEREF _Toc291748635 \h </w:instrText>
+      </w:r>
+      <w:r>
+        <w:rPr>
+          <w:noProof/>
+        </w:rPr>
+      </w:r>
+      <w:r>
+        <w:rPr>
+          <w:noProof/>
+        </w:rPr>
+        <w:fldChar w:fldCharType="separate"/>
+      </w:r>
+      <w:r>
+        <w:rPr>
+          <w:noProof/>
+        </w:rPr>
+        <w:t>6</w:t>
+      </w:r>
+      <w:r>
+        <w:rPr>
+          <w:noProof/>
+        </w:rPr>
+        <w:fldChar w:fldCharType="end"/>
+      </w:r>
+    </w:p>
+    <w:p>
+      <w:pPr>
+        <w:pStyle w:val="TOC3"/>
+        <w:tabs>
+          <w:tab w:val="left" w:pos="667"/>
+          <w:tab w:val="right" w:pos="8630"/>
+        </w:tabs>
+        <w:rPr>
+          <w:noProof/>
+          <w:sz w:val="24"/>
+          <w:szCs w:val="24"/>
+          <w:lang w:eastAsia="ja-JP"/>
+        </w:rPr>
+      </w:pPr>
+      <w:r>
+        <w:rPr>
+          <w:noProof/>
+        </w:rPr>
+        <w:t>6)</w:t>
+      </w:r>
+      <w:r>
+        <w:rPr>
+          <w:noProof/>
+          <w:sz w:val="24"/>
+          <w:szCs w:val="24"/>
+          <w:lang w:eastAsia="ja-JP"/>
+        </w:rPr>
+        <w:tab/>
+      </w:r>
+      <w:r>
+        <w:rPr>
+          <w:noProof/>
+        </w:rPr>
+        <w:t>Quiz Mode Button:</w:t>
+      </w:r>
+      <w:r>
+        <w:rPr>
+          <w:noProof/>
+        </w:rPr>
+        <w:tab/>
+      </w:r>
+      <w:r>
+        <w:rPr>
+          <w:noProof/>
+        </w:rPr>
+        <w:fldChar w:fldCharType="begin"/>
+      </w:r>
+      <w:r>
+        <w:rPr>
+          <w:noProof/>
+        </w:rPr>
+        <w:instrText xml:space="preserve"> PAGEREF _Toc291748636 \h </w:instrText>
+      </w:r>
+      <w:r>
+        <w:rPr>
+          <w:noProof/>
+        </w:rPr>
+      </w:r>
+      <w:r>
+        <w:rPr>
+          <w:noProof/>
+        </w:rPr>
+        <w:fldChar w:fldCharType="separate"/>
+      </w:r>
+      <w:r>
+        <w:rPr>
+          <w:noProof/>
+        </w:rPr>
+        <w:t>6</w:t>
+      </w:r>
+      <w:r>
+        <w:rPr>
+          <w:noProof/>
+        </w:rPr>
+        <w:fldChar w:fldCharType="end"/>
+      </w:r>
+    </w:p>
+    <w:p>
+      <w:pPr>
+        <w:pStyle w:val="TOC1"/>
+        <w:tabs>
+          <w:tab w:val="left" w:pos="426"/>
+        </w:tabs>
+        <w:rPr>
+          <w:rFonts w:asciiTheme="minorHAnsi" w:hAnsiTheme="minorHAnsi"/>
+          <w:b w:val="0"/>
+          <w:caps w:val="0"/>
+          <w:noProof/>
+          <w:lang w:eastAsia="ja-JP"/>
+        </w:rPr>
+      </w:pPr>
+      <w:r>
+        <w:rPr>
+          <w:noProof/>
+        </w:rPr>
+        <w:t>3.</w:t>
+      </w:r>
+      <w:r>
+        <w:rPr>
+          <w:rFonts w:asciiTheme="minorHAnsi" w:hAnsiTheme="minorHAnsi"/>
+          <w:b w:val="0"/>
+          <w:caps w:val="0"/>
+          <w:noProof/>
+          <w:lang w:eastAsia="ja-JP"/>
+        </w:rPr>
+        <w:tab/>
+      </w:r>
+      <w:r>
+        <w:rPr>
+          <w:noProof/>
+        </w:rPr>
+        <w:t>Lesson Plan:</w:t>
+      </w:r>
+      <w:r>
+        <w:rPr>
+          <w:noProof/>
+        </w:rPr>
+        <w:tab/>
+      </w:r>
+      <w:r>
+        <w:rPr>
+          <w:noProof/>
+        </w:rPr>
+        <w:fldChar w:fldCharType="begin"/>
+      </w:r>
+      <w:r>
+        <w:rPr>
+          <w:noProof/>
+        </w:rPr>
+        <w:instrText xml:space="preserve"> PAGEREF _Toc291748637 \h </w:instrText>
+      </w:r>
+      <w:r>
+        <w:rPr>
+          <w:noProof/>
+        </w:rPr>
+      </w:r>
+      <w:r>
+        <w:rPr>
+          <w:noProof/>
+        </w:rPr>
+        <w:fldChar w:fldCharType="separate"/>
+      </w:r>
+      <w:r>
+        <w:rPr>
+          <w:noProof/>
+        </w:rPr>
+        <w:t>7</w:t>
+      </w:r>
+      <w:r>
+        <w:rPr>
+          <w:noProof/>
+        </w:rPr>
+        <w:fldChar w:fldCharType="end"/>
+      </w:r>
+    </w:p>
+    <w:p>
+      <w:pPr>
+        <w:pStyle w:val="TOC2"/>
+        <w:tabs>
+          <w:tab w:val="right" w:pos="8630"/>
+        </w:tabs>
+        <w:rPr>
+          <w:b w:val="0"/>
+          <w:noProof/>
+          <w:sz w:val="24"/>
+          <w:szCs w:val="24"/>
+          <w:lang w:eastAsia="ja-JP"/>
+        </w:rPr>
+      </w:pPr>
+      <w:r>
+        <w:rPr>
+          <w:noProof/>
+        </w:rPr>
+        <w:t>a. Introduction: Functions and Graphs</w:t>
+      </w:r>
+      <w:r>
+        <w:rPr>
+          <w:noProof/>
+        </w:rPr>
+        <w:tab/>
+      </w:r>
+      <w:r>
+        <w:rPr>
+          <w:noProof/>
+        </w:rPr>
+        <w:fldChar w:fldCharType="begin"/>
+      </w:r>
+      <w:r>
+        <w:rPr>
+          <w:noProof/>
+        </w:rPr>
+        <w:instrText xml:space="preserve"> PAGEREF _Toc291748638 \h </w:instrText>
+      </w:r>
+      <w:r>
+        <w:rPr>
+          <w:noProof/>
+        </w:rPr>
+      </w:r>
+      <w:r>
+        <w:rPr>
+          <w:noProof/>
+        </w:rPr>
+        <w:fldChar w:fldCharType="separate"/>
+      </w:r>
+      <w:r>
+        <w:rPr>
+          <w:noProof/>
+        </w:rPr>
+        <w:t>7</w:t>
       </w:r>
       <w:r>
         <w:rPr>
@@ -590,7 +1195,7 @@
         <w:rPr>
           <w:noProof/>
         </w:rPr>
-        <w:t>1) Function Window:</w:t>
+        <w:t>1) What is a function?</w:t>
       </w:r>
       <w:r>
         <w:rPr>
@@ -608,7 +1213,7 @@
         <w:rPr>
           <w:noProof/>
         </w:rPr>
-        <w:instrText xml:space="preserve"> PAGEREF _Toc291678710 \h </w:instrText>
+        <w:instrText xml:space="preserve"> PAGEREF _Toc291748639 \h </w:instrText>
       </w:r>
       <w:r>
         <w:rPr>
@@ -625,7 +1230,7 @@
         <w:rPr>
           <w:noProof/>
         </w:rPr>
-        <w:t>6</w:t>
+        <w:t>7</w:t>
       </w:r>
       <w:r>
         <w:rPr>
@@ -651,7 +1256,7 @@
         <w:rPr>
           <w:noProof/>
         </w:rPr>
-        <w:t>2) Hapkit Ball:</w:t>
+        <w:t>2) Evaluating functions given their formula</w:t>
       </w:r>
       <w:r>
         <w:rPr>
@@ -669,7 +1274,7 @@
         <w:rPr>
           <w:noProof/>
         </w:rPr>
-        <w:instrText xml:space="preserve"> PAGEREF _Toc291678711 \h </w:instrText>
+        <w:instrText xml:space="preserve"> PAGEREF _Toc291748640 \h </w:instrText>
       </w:r>
       <w:r>
         <w:rPr>
@@ -686,7 +1291,7 @@
         <w:rPr>
           <w:noProof/>
         </w:rPr>
-        <w:t>6</w:t>
+        <w:t>7</w:t>
       </w:r>
       <w:r>
         <w:rPr>
@@ -712,7 +1317,7 @@
         <w:rPr>
           <w:noProof/>
         </w:rPr>
-        <w:t>3) Function Box:</w:t>
+        <w:t>3) Evaluating functions given their graph</w:t>
       </w:r>
       <w:r>
         <w:rPr>
@@ -730,7 +1335,7 @@
         <w:rPr>
           <w:noProof/>
         </w:rPr>
-        <w:instrText xml:space="preserve"> PAGEREF _Toc291678712 \h </w:instrText>
+        <w:instrText xml:space="preserve"> PAGEREF _Toc291748641 \h </w:instrText>
       </w:r>
       <w:r>
         <w:rPr>
@@ -747,7 +1352,7 @@
         <w:rPr>
           <w:noProof/>
         </w:rPr>
-        <w:t>6</w:t>
+        <w:t>8</w:t>
       </w:r>
       <w:r>
         <w:rPr>
@@ -758,11 +1363,12 @@
     </w:p>
     <w:p>
       <w:pPr>
-        <w:pStyle w:val="TOC3"/>
+        <w:pStyle w:val="TOC2"/>
         <w:tabs>
           <w:tab w:val="right" w:pos="8630"/>
         </w:tabs>
         <w:rPr>
+          <w:b w:val="0"/>
           <w:noProof/>
           <w:sz w:val="24"/>
           <w:szCs w:val="24"/>
@@ -773,7 +1379,7 @@
         <w:rPr>
           <w:noProof/>
         </w:rPr>
-        <w:t>4) Function Sliders:</w:t>
+        <w:t>b. Trigonometric functions</w:t>
       </w:r>
       <w:r>
         <w:rPr>
@@ -791,7 +1397,7 @@
         <w:rPr>
           <w:noProof/>
         </w:rPr>
-        <w:instrText xml:space="preserve"> PAGEREF _Toc291678713 \h </w:instrText>
+        <w:instrText xml:space="preserve"> PAGEREF _Toc291748642 \h </w:instrText>
       </w:r>
       <w:r>
         <w:rPr>
@@ -808,7 +1414,7 @@
         <w:rPr>
           <w:noProof/>
         </w:rPr>
-        <w:t>6</w:t>
+        <w:t>8</w:t>
       </w:r>
       <w:r>
         <w:rPr>
@@ -819,11 +1425,12 @@
     </w:p>
     <w:p>
       <w:pPr>
-        <w:pStyle w:val="TOC3"/>
+        <w:pStyle w:val="TOC2"/>
         <w:tabs>
           <w:tab w:val="right" w:pos="8630"/>
         </w:tabs>
         <w:rPr>
+          <w:b w:val="0"/>
           <w:noProof/>
           <w:sz w:val="24"/>
           <w:szCs w:val="24"/>
@@ -834,7 +1441,7 @@
         <w:rPr>
           <w:noProof/>
         </w:rPr>
-        <w:t>5) Functions</w:t>
+        <w:t>c. Amplitude and Frequency</w:t>
       </w:r>
       <w:r>
         <w:rPr>
@@ -852,7 +1459,7 @@
         <w:rPr>
           <w:noProof/>
         </w:rPr>
-        <w:instrText xml:space="preserve"> PAGEREF _Toc291678714 \h </w:instrText>
+        <w:instrText xml:space="preserve"> PAGEREF _Toc291748643 \h </w:instrText>
       </w:r>
       <w:r>
         <w:rPr>
@@ -869,7 +1476,7 @@
         <w:rPr>
           <w:noProof/>
         </w:rPr>
-        <w:t>6</w:t>
+        <w:t>8</w:t>
       </w:r>
       <w:r>
         <w:rPr>
@@ -880,84 +1487,23 @@
     </w:p>
     <w:p>
       <w:pPr>
-        <w:pStyle w:val="TOC3"/>
-        <w:tabs>
-          <w:tab w:val="right" w:pos="8630"/>
-        </w:tabs>
-        <w:rPr>
-          <w:noProof/>
-          <w:sz w:val="24"/>
-          <w:szCs w:val="24"/>
-          <w:lang w:eastAsia="ja-JP"/>
-        </w:rPr>
-      </w:pPr>
-      <w:r>
-        <w:rPr>
-          <w:noProof/>
-        </w:rPr>
-        <w:t>6) Quiz Mode Button:</w:t>
-      </w:r>
-      <w:r>
-        <w:rPr>
-          <w:noProof/>
-        </w:rPr>
-        <w:tab/>
-      </w:r>
-      <w:r>
-        <w:rPr>
-          <w:noProof/>
-        </w:rPr>
-        <w:fldChar w:fldCharType="begin"/>
-      </w:r>
-      <w:r>
-        <w:rPr>
-          <w:noProof/>
-        </w:rPr>
-        <w:instrText xml:space="preserve"> PAGEREF _Toc291678715 \h </w:instrText>
-      </w:r>
-      <w:r>
-        <w:rPr>
-          <w:noProof/>
-        </w:rPr>
-      </w:r>
-      <w:r>
-        <w:rPr>
-          <w:noProof/>
-        </w:rPr>
-        <w:fldChar w:fldCharType="separate"/>
-      </w:r>
-      <w:r>
-        <w:rPr>
-          <w:noProof/>
-        </w:rPr>
-        <w:t>6</w:t>
-      </w:r>
-      <w:r>
-        <w:rPr>
-          <w:noProof/>
-        </w:rPr>
+        <w:pStyle w:val="Heading1"/>
+      </w:pPr>
+      <w:r>
         <w:fldChar w:fldCharType="end"/>
       </w:r>
     </w:p>
+    <w:p/>
+    <w:p>
+      <w:r>
+        <w:br w:type="page"/>
+      </w:r>
+    </w:p>
     <w:p>
       <w:pPr>
         <w:pStyle w:val="Heading1"/>
       </w:pPr>
-      <w:r>
-        <w:fldChar w:fldCharType="end"/>
-      </w:r>
-    </w:p>
-    <w:p/>
-    <w:p>
-      <w:r>
-        <w:br w:type="page"/>
-      </w:r>
-    </w:p>
-    <w:p>
-      <w:pPr>
-        <w:pStyle w:val="Heading1"/>
-      </w:pPr>
-      <w:bookmarkStart w:id="0" w:name="_Toc291678703"/>
+      <w:bookmarkStart w:id="0" w:name="_Toc291748624"/>
       <w:r>
         <w:t>Description:</w:t>
       </w:r>
@@ -988,7 +1534,7 @@
         <w:pStyle w:val="Heading2"/>
         <w:ind w:firstLine="360"/>
       </w:pPr>
-      <w:bookmarkStart w:id="1" w:name="_Toc291678704"/>
+      <w:bookmarkStart w:id="1" w:name="_Toc291748625"/>
       <w:r>
         <w:t>Program Structure:</w:t>
       </w:r>
@@ -1024,7 +1570,7 @@
           <w:numId w:val="1"/>
         </w:numPr>
       </w:pPr>
-      <w:bookmarkStart w:id="2" w:name="_Toc291678705"/>
+      <w:bookmarkStart w:id="2" w:name="_Toc291748626"/>
       <w:r>
         <w:t>Installation instructions:</w:t>
       </w:r>
@@ -1038,7 +1584,7 @@
           <w:numId w:val="1"/>
         </w:numPr>
       </w:pPr>
-      <w:bookmarkStart w:id="3" w:name="_Toc291678706"/>
+      <w:bookmarkStart w:id="3" w:name="_Toc291748627"/>
       <w:r>
         <w:t>On Hapkit:</w:t>
       </w:r>
@@ -1072,7 +1618,7 @@
           <w:numId w:val="1"/>
         </w:numPr>
       </w:pPr>
-      <w:bookmarkStart w:id="4" w:name="_Toc291678707"/>
+      <w:bookmarkStart w:id="4" w:name="_Toc291748628"/>
       <w:r>
         <w:t>On PC:</w:t>
       </w:r>
@@ -1146,7 +1692,7 @@
           <w:numId w:val="1"/>
         </w:numPr>
       </w:pPr>
-      <w:bookmarkStart w:id="5" w:name="_Toc291678708"/>
+      <w:bookmarkStart w:id="5" w:name="_Toc291748629"/>
       <w:r>
         <w:t>Usage:</w:t>
       </w:r>
@@ -1177,7 +1723,7 @@
         <w:pStyle w:val="Heading2"/>
         <w:ind w:firstLine="720"/>
       </w:pPr>
-      <w:bookmarkStart w:id="6" w:name="_Toc291678709"/>
+      <w:bookmarkStart w:id="6" w:name="_Toc291748630"/>
       <w:r>
         <w:t xml:space="preserve">a. </w:t>
       </w:r>
@@ -1253,7 +1799,7 @@
           <w:numId w:val="6"/>
         </w:numPr>
       </w:pPr>
-      <w:bookmarkStart w:id="7" w:name="_Toc291678710"/>
+      <w:bookmarkStart w:id="7" w:name="_Toc291748631"/>
       <w:r>
         <w:t>Function Window:</w:t>
       </w:r>
@@ -1275,7 +1821,7 @@
           <w:numId w:val="6"/>
         </w:numPr>
       </w:pPr>
-      <w:bookmarkStart w:id="8" w:name="_Toc291678711"/>
+      <w:bookmarkStart w:id="8" w:name="_Toc291748632"/>
       <w:r>
         <w:t>Hapkit Ball:</w:t>
       </w:r>
@@ -1294,7 +1840,7 @@
           <w:numId w:val="6"/>
         </w:numPr>
       </w:pPr>
-      <w:bookmarkStart w:id="9" w:name="_Toc291678712"/>
+      <w:bookmarkStart w:id="9" w:name="_Toc291748633"/>
       <w:r>
         <w:t>Function Box:</w:t>
       </w:r>
@@ -1313,7 +1859,7 @@
           <w:numId w:val="6"/>
         </w:numPr>
       </w:pPr>
-      <w:bookmarkStart w:id="10" w:name="_Toc291678713"/>
+      <w:bookmarkStart w:id="10" w:name="_Toc291748634"/>
       <w:r>
         <w:t>Function Sliders:</w:t>
       </w:r>
@@ -1332,7 +1878,7 @@
           <w:numId w:val="6"/>
         </w:numPr>
       </w:pPr>
-      <w:bookmarkStart w:id="11" w:name="_Toc291678714"/>
+      <w:bookmarkStart w:id="11" w:name="_Toc291748635"/>
       <w:r>
         <w:t>Functions</w:t>
       </w:r>
@@ -1351,7 +1897,7 @@
           <w:numId w:val="6"/>
         </w:numPr>
       </w:pPr>
-      <w:bookmarkStart w:id="12" w:name="_Toc291678715"/>
+      <w:bookmarkStart w:id="12" w:name="_Toc291748636"/>
       <w:r>
         <w:t>Quiz Mode Button:</w:t>
       </w:r>
@@ -1361,8 +1907,253 @@
       <w:r>
         <w:t xml:space="preserve">Pressing this button will take you and navigate you through Quiz mode. In this mode you will be asked to answer some questions for your teacher based on different parts of the program not being available to you. You will be allowed to play with the parts of the program that are revealed. </w:t>
       </w:r>
-      <w:bookmarkStart w:id="13" w:name="_GoBack"/>
+    </w:p>
+    <w:p/>
+    <w:p/>
+    <w:p>
+      <w:r>
+        <w:br w:type="page"/>
+      </w:r>
+    </w:p>
+    <w:p/>
+    <w:p/>
+    <w:p/>
+    <w:p>
+      <w:pPr>
+        <w:pStyle w:val="Heading1"/>
+        <w:numPr>
+          <w:ilvl w:val="0"/>
+          <w:numId w:val="1"/>
+        </w:numPr>
+      </w:pPr>
+      <w:bookmarkStart w:id="13" w:name="_Toc291748637"/>
+      <w:r>
+        <w:t>Lesson Plan:</w:t>
+      </w:r>
       <w:bookmarkEnd w:id="13"/>
+      <w:r>
+        <w:t xml:space="preserve"> </w:t>
+      </w:r>
+    </w:p>
+    <w:p>
+      <w:r>
+        <w:t xml:space="preserve">This lesson plan is designed for students who have already learned about functions and graphs. We start by giving a brief introduction or reminder and then diving a bit deeper into trigonometric functions where they will use the hapkit to experiment and learn about trigonometric functions, amplitude and frequency. </w:t>
+      </w:r>
+    </w:p>
+    <w:p>
+      <w:pPr>
+        <w:pStyle w:val="Heading2"/>
+        <w:numPr>
+          <w:ilvl w:val="1"/>
+          <w:numId w:val="1"/>
+        </w:numPr>
+      </w:pPr>
+      <w:bookmarkStart w:id="14" w:name="_Toc291748638"/>
+      <w:r>
+        <w:t>Introduction: Functions and Graphs</w:t>
+      </w:r>
+      <w:bookmarkEnd w:id="14"/>
+    </w:p>
+    <w:p>
+      <w:r>
+        <w:t xml:space="preserve">To start this lesson we will review a bit about functions and graphs and then show you cool new ways to use this functions and hopefully feel them. </w:t>
+      </w:r>
+    </w:p>
+    <w:p>
+      <w:pPr>
+        <w:pStyle w:val="Heading3"/>
+        <w:ind w:left="720" w:firstLine="720"/>
+      </w:pPr>
+      <w:bookmarkStart w:id="15" w:name="_Toc291748639"/>
+      <w:r>
+        <w:t xml:space="preserve">1) </w:t>
+      </w:r>
+      <w:r>
+        <w:t>What is a function?</w:t>
+      </w:r>
+      <w:bookmarkEnd w:id="15"/>
+      <w:r>
+        <w:t xml:space="preserve"> </w:t>
+      </w:r>
+    </w:p>
+    <w:p>
+      <w:r>
+        <w:t>(script to be accompanied by drawings and writing on board)</w:t>
+      </w:r>
+    </w:p>
+    <w:p>
+      <w:r>
+        <w:t>A function is something that will take an input and it will look at it, or do something to it, and based on that it will produce an output.</w:t>
+      </w:r>
+      <w:r>
+        <w:t xml:space="preserve"> An important thing is that it will produce only 1 output. </w:t>
+      </w:r>
+      <w:r>
+        <w:t xml:space="preserve">  </w:t>
+      </w:r>
+    </w:p>
+    <w:p>
+      <w:r>
+        <w:t xml:space="preserve">So what is an example of a function? </w:t>
+      </w:r>
+    </w:p>
+    <w:p>
+      <w:r>
+        <w:t xml:space="preserve">We can have something like f(x) is x^2 if x is even and it will be x + 5 if x is odd. So what would happen if we inputted 2 into this function? This is denoted as f(2). </w:t>
+      </w:r>
+    </w:p>
+    <w:p>
+      <w:r>
+        <w:t xml:space="preserve">Since 2 is even we will do 2^2 so f(2) = 4. </w:t>
+      </w:r>
+    </w:p>
+    <w:p>
+      <w:r>
+        <w:t>So what would be f(3)? Since 3 is odd it will be 3 + 5 which will be equal to 8.</w:t>
+      </w:r>
+    </w:p>
+    <w:p/>
+    <w:p>
+      <w:r>
+        <w:t xml:space="preserve">Now you can think well this is an interesting way of defining a function. We used our traditional notations of equations and combined them using this </w:t>
+      </w:r>
+      <w:r>
+        <w:t>curly</w:t>
+      </w:r>
+      <w:r>
+        <w:t xml:space="preserve"> </w:t>
+      </w:r>
+      <w:r>
+        <w:t xml:space="preserve">bracket thing. </w:t>
+      </w:r>
+    </w:p>
+    <w:p>
+      <w:r>
+        <w:t>We could even do a function like this:</w:t>
+      </w:r>
+    </w:p>
+    <w:p>
+      <w:r>
+        <w:t xml:space="preserve">I could say h(a) = the next largest integer that starts with the same letter as variable a. And we will assume we are dealing in English. </w:t>
+      </w:r>
+    </w:p>
+    <w:p>
+      <w:r>
+        <w:t>Given that, what is h(two)? What is the next largest number integer that starts with a t? Well that would be three!</w:t>
+      </w:r>
+    </w:p>
+    <w:p>
+      <w:r>
+        <w:t>What would h(eight)? Eight starts with e, the next largest number that starts with e would be Eleven!</w:t>
+      </w:r>
+    </w:p>
+    <w:p>
+      <w:r>
+        <w:t>Now we see that functions are a very very general tool. This function is very wacky. But not all functions have to be that wacky. You guys have been dealing with functions for a long time.  You have seen things like y = x + 1 which we can write as y is a function of x which is equal to x + 1 (f(x) = x+ 1)</w:t>
+      </w:r>
+    </w:p>
+    <w:p/>
+    <w:p>
+      <w:pPr>
+        <w:pStyle w:val="Heading3"/>
+        <w:ind w:left="720" w:firstLine="720"/>
+      </w:pPr>
+      <w:bookmarkStart w:id="16" w:name="_Toc291748640"/>
+      <w:r>
+        <w:t xml:space="preserve">2) </w:t>
+      </w:r>
+      <w:r>
+        <w:t>Evaluating functions given their formula</w:t>
+      </w:r>
+      <w:bookmarkEnd w:id="16"/>
+    </w:p>
+    <w:p>
+      <w:r>
+        <w:t xml:space="preserve">And we can evaluate it by saying ok, what is y or f(x), so we can make a table and start evaluating. We say, ok, if x = 0, what is y? well then y = 1; if x = 2, then what is y? well then y = 3. </w:t>
+      </w:r>
+      <w:r>
+        <w:t xml:space="preserve"> And so we see that the point of writing formulas in function notation is to make it very clear that y or f(x) is a function which takes an input x, and transforms it to make something new.  In our example it takes x and adds a 1 to it. </w:t>
+      </w:r>
+    </w:p>
+    <w:p>
+      <w:pPr>
+        <w:pStyle w:val="Heading3"/>
+        <w:ind w:left="1440"/>
+      </w:pPr>
+      <w:bookmarkStart w:id="17" w:name="_Toc291748641"/>
+      <w:r>
+        <w:t xml:space="preserve">3) </w:t>
+      </w:r>
+      <w:r>
+        <w:t>Evaluating functions given their graph</w:t>
+      </w:r>
+      <w:bookmarkEnd w:id="17"/>
+    </w:p>
+    <w:p>
+      <w:r>
+        <w:t>(Show a graph of a function on the board).</w:t>
+      </w:r>
+    </w:p>
+    <w:p>
+      <w:r>
+        <w:t>The function f(x) is graphed, find f(-1).</w:t>
+      </w:r>
+    </w:p>
+    <w:p>
+      <w:r>
+        <w:t>So this graph over here is essentially a definition of our function. It tells us, given the allowed inputs into our function, what would be the function output?</w:t>
+      </w:r>
+    </w:p>
+    <w:p>
+      <w:r>
+        <w:t>So here they are asking, what gets output if we input x =-1?</w:t>
+      </w:r>
+    </w:p>
+    <w:p>
+      <w:r>
+        <w:t>So x = -1 is right over here and when x=-1 we see that our function is 6. So we can write, f(-1) = 6.</w:t>
+      </w:r>
+    </w:p>
+    <w:p/>
+    <w:p>
+      <w:pPr>
+        <w:pStyle w:val="Heading2"/>
+        <w:numPr>
+          <w:ilvl w:val="1"/>
+          <w:numId w:val="1"/>
+        </w:numPr>
+      </w:pPr>
+      <w:bookmarkStart w:id="18" w:name="_Toc291748642"/>
+      <w:r>
+        <w:t>Trigonometric functions</w:t>
+      </w:r>
+      <w:bookmarkEnd w:id="18"/>
+      <w:r>
+        <w:t xml:space="preserve"> </w:t>
+      </w:r>
+    </w:p>
+    <w:p>
+      <w:r>
+        <w:t>(using hapkit)</w:t>
+      </w:r>
+      <w:bookmarkStart w:id="19" w:name="_GoBack"/>
+      <w:bookmarkEnd w:id="19"/>
+    </w:p>
+    <w:p>
+      <w:pPr>
+        <w:pStyle w:val="Heading2"/>
+      </w:pPr>
+    </w:p>
+    <w:p>
+      <w:pPr>
+        <w:pStyle w:val="Heading2"/>
+        <w:ind w:firstLine="720"/>
+      </w:pPr>
+      <w:bookmarkStart w:id="20" w:name="_Toc291748643"/>
+      <w:r>
+        <w:t>c. Amplitude and Frequency</w:t>
+      </w:r>
+      <w:bookmarkEnd w:id="20"/>
     </w:p>
     <w:sectPr>
       <w:footerReference w:type="even" r:id="rId11"/>
@@ -1947,7 +2738,7 @@
   <w:abstractNum w:abstractNumId="5">
     <w:nsid w:val="70CC0FFD"/>
     <w:multiLevelType w:val="hybridMultilevel"/>
-    <w:tmpl w:val="F996AB6E"/>
+    <w:tmpl w:val="5404A800"/>
     <w:lvl w:ilvl="0" w:tplc="0409000F">
       <w:start w:val="1"/>
       <w:numFmt w:val="decimal"/>
@@ -1966,14 +2757,17 @@
         <w:ind w:left="1440" w:hanging="360"/>
       </w:pPr>
     </w:lvl>
-    <w:lvl w:ilvl="2" w:tplc="0409001B" w:tentative="1">
-      <w:start w:val="1"/>
-      <w:numFmt w:val="lowerRoman"/>
-      <w:lvlText w:val="%3."/>
-      <w:lvlJc w:val="right"/>
-      <w:pPr>
-        <w:ind w:left="2160" w:hanging="180"/>
-      </w:pPr>
+    <w:lvl w:ilvl="2" w:tplc="8F32078E">
+      <w:start w:val="1"/>
+      <w:numFmt w:val="decimal"/>
+      <w:lvlText w:val="%3)"/>
+      <w:lvlJc w:val="left"/>
+      <w:pPr>
+        <w:ind w:left="2340" w:hanging="360"/>
+      </w:pPr>
+      <w:rPr>
+        <w:rFonts w:hint="default"/>
+      </w:rPr>
     </w:lvl>
     <w:lvl w:ilvl="3" w:tplc="0409000F" w:tentative="1">
       <w:start w:val="1"/>

</xml_diff>